<commit_message>
updated course calendar to be more accurate.
</commit_message>
<xml_diff>
--- a/class resources/2019 - Spring CS 480 Calendar.docx
+++ b/class resources/2019 - Spring CS 480 Calendar.docx
@@ -2517,7 +2517,16 @@
                 <w:sz w:val="24"/>
                 <w:szCs w:val="24"/>
               </w:rPr>
-              <w:t xml:space="preserve"> Unit 6</w:t>
+              <w:t xml:space="preserve"> Unit </w:t>
+            </w:r>
+            <w:r>
+              <w:rPr>
+                <w:rFonts w:ascii="Times New Roman" w:eastAsia="Times New Roman" w:hAnsi="Times New Roman" w:cs="Times New Roman"/>
+                <w:color w:val="212529"/>
+                <w:sz w:val="24"/>
+                <w:szCs w:val="24"/>
+              </w:rPr>
+              <w:t>5</w:t>
             </w:r>
           </w:p>
         </w:tc>
@@ -2561,7 +2570,16 @@
                 <w:sz w:val="24"/>
                 <w:szCs w:val="24"/>
               </w:rPr>
-              <w:t>Lab 6</w:t>
+              <w:t xml:space="preserve">Lab </w:t>
+            </w:r>
+            <w:r>
+              <w:rPr>
+                <w:rFonts w:ascii="Times New Roman" w:eastAsia="Times New Roman" w:hAnsi="Times New Roman" w:cs="Times New Roman"/>
+                <w:color w:val="212529"/>
+                <w:sz w:val="24"/>
+                <w:szCs w:val="24"/>
+              </w:rPr>
+              <w:t>5</w:t>
             </w:r>
           </w:p>
         </w:tc>
@@ -2616,7 +2634,16 @@
                 <w:sz w:val="24"/>
                 <w:szCs w:val="24"/>
               </w:rPr>
-              <w:t xml:space="preserve"> Unit 6</w:t>
+              <w:t xml:space="preserve"> Unit </w:t>
+            </w:r>
+            <w:r>
+              <w:rPr>
+                <w:rFonts w:ascii="Times New Roman" w:eastAsia="Times New Roman" w:hAnsi="Times New Roman" w:cs="Times New Roman"/>
+                <w:color w:val="212529"/>
+                <w:sz w:val="24"/>
+                <w:szCs w:val="24"/>
+              </w:rPr>
+              <w:t>5</w:t>
             </w:r>
           </w:p>
         </w:tc>
@@ -3115,6 +3142,60 @@
               </w:rPr>
               <w:t xml:space="preserve"> </w:t>
             </w:r>
+            <w:r>
+              <w:rPr>
+                <w:rFonts w:ascii="Times New Roman" w:eastAsia="Times New Roman" w:hAnsi="Times New Roman" w:cs="Times New Roman"/>
+                <w:color w:val="212529"/>
+                <w:sz w:val="24"/>
+                <w:szCs w:val="24"/>
+              </w:rPr>
+              <w:t>Unit 6</w:t>
+            </w:r>
+          </w:p>
+          <w:p>
+            <w:pPr>
+              <w:rPr>
+                <w:rFonts w:ascii="Times New Roman" w:eastAsia="Times New Roman" w:hAnsi="Times New Roman" w:cs="Times New Roman"/>
+                <w:color w:val="212529"/>
+                <w:sz w:val="24"/>
+                <w:szCs w:val="24"/>
+              </w:rPr>
+            </w:pPr>
+          </w:p>
+        </w:tc>
+        <w:tc>
+          <w:tcPr>
+            <w:tcW w:w="973" w:type="pct"/>
+            <w:hideMark/>
+          </w:tcPr>
+          <w:p>
+            <w:pPr>
+              <w:rPr>
+                <w:rFonts w:ascii="Times New Roman" w:eastAsia="Times New Roman" w:hAnsi="Times New Roman" w:cs="Times New Roman"/>
+                <w:color w:val="212529"/>
+                <w:sz w:val="24"/>
+                <w:szCs w:val="24"/>
+              </w:rPr>
+            </w:pPr>
+            <w:r>
+              <w:rPr>
+                <w:rFonts w:ascii="Times New Roman" w:eastAsia="Times New Roman" w:hAnsi="Times New Roman" w:cs="Times New Roman"/>
+                <w:color w:val="212529"/>
+                <w:sz w:val="24"/>
+                <w:szCs w:val="24"/>
+              </w:rPr>
+              <w:t>6</w:t>
+            </w:r>
+          </w:p>
+          <w:p>
+            <w:pPr>
+              <w:rPr>
+                <w:rFonts w:ascii="Times New Roman" w:eastAsia="Times New Roman" w:hAnsi="Times New Roman" w:cs="Times New Roman"/>
+                <w:color w:val="212529"/>
+                <w:sz w:val="24"/>
+                <w:szCs w:val="24"/>
+              </w:rPr>
+            </w:pPr>
             <w:proofErr w:type="spellStart"/>
             <w:r>
               <w:rPr>
@@ -3123,62 +3204,17 @@
                 <w:sz w:val="24"/>
                 <w:szCs w:val="24"/>
               </w:rPr>
-              <w:t>Wrapup</w:t>
+              <w:t>Codepath</w:t>
             </w:r>
             <w:proofErr w:type="spellEnd"/>
-          </w:p>
-          <w:p>
-            <w:pPr>
-              <w:rPr>
-                <w:rFonts w:ascii="Times New Roman" w:eastAsia="Times New Roman" w:hAnsi="Times New Roman" w:cs="Times New Roman"/>
-                <w:color w:val="212529"/>
-                <w:sz w:val="24"/>
-                <w:szCs w:val="24"/>
-              </w:rPr>
-            </w:pPr>
-          </w:p>
-        </w:tc>
-        <w:tc>
-          <w:tcPr>
-            <w:tcW w:w="973" w:type="pct"/>
-            <w:hideMark/>
-          </w:tcPr>
-          <w:p>
-            <w:pPr>
-              <w:rPr>
-                <w:rFonts w:ascii="Times New Roman" w:eastAsia="Times New Roman" w:hAnsi="Times New Roman" w:cs="Times New Roman"/>
-                <w:color w:val="212529"/>
-                <w:sz w:val="24"/>
-                <w:szCs w:val="24"/>
-              </w:rPr>
-            </w:pPr>
-            <w:r>
-              <w:rPr>
-                <w:rFonts w:ascii="Times New Roman" w:eastAsia="Times New Roman" w:hAnsi="Times New Roman" w:cs="Times New Roman"/>
-                <w:color w:val="212529"/>
-                <w:sz w:val="24"/>
-                <w:szCs w:val="24"/>
-              </w:rPr>
-              <w:t>6</w:t>
-            </w:r>
-          </w:p>
-          <w:p>
-            <w:pPr>
-              <w:rPr>
-                <w:rFonts w:ascii="Times New Roman" w:eastAsia="Times New Roman" w:hAnsi="Times New Roman" w:cs="Times New Roman"/>
-                <w:color w:val="212529"/>
-                <w:sz w:val="24"/>
-                <w:szCs w:val="24"/>
-              </w:rPr>
-            </w:pPr>
-            <w:r>
-              <w:rPr>
-                <w:rFonts w:ascii="Times New Roman" w:eastAsia="Times New Roman" w:hAnsi="Times New Roman" w:cs="Times New Roman"/>
-                <w:color w:val="212529"/>
-                <w:sz w:val="24"/>
-                <w:szCs w:val="24"/>
-              </w:rPr>
-              <w:t>Lab 7 / Final Project Pitches</w:t>
+            <w:r>
+              <w:rPr>
+                <w:rFonts w:ascii="Times New Roman" w:eastAsia="Times New Roman" w:hAnsi="Times New Roman" w:cs="Times New Roman"/>
+                <w:color w:val="212529"/>
+                <w:sz w:val="24"/>
+                <w:szCs w:val="24"/>
+              </w:rPr>
+              <w:t xml:space="preserve"> Unit 6</w:t>
             </w:r>
           </w:p>
         </w:tc>
@@ -3215,14 +3251,25 @@
                 <w:szCs w:val="24"/>
               </w:rPr>
             </w:pPr>
-            <w:r>
-              <w:rPr>
-                <w:rFonts w:ascii="Times New Roman" w:eastAsia="Times New Roman" w:hAnsi="Times New Roman" w:cs="Times New Roman"/>
-                <w:color w:val="212529"/>
-                <w:sz w:val="24"/>
-                <w:szCs w:val="24"/>
-              </w:rPr>
-              <w:t>Final Project Pitches</w:t>
+            <w:proofErr w:type="spellStart"/>
+            <w:r>
+              <w:rPr>
+                <w:rFonts w:ascii="Times New Roman" w:eastAsia="Times New Roman" w:hAnsi="Times New Roman" w:cs="Times New Roman"/>
+                <w:color w:val="212529"/>
+                <w:sz w:val="24"/>
+                <w:szCs w:val="24"/>
+              </w:rPr>
+              <w:t>Codepath</w:t>
+            </w:r>
+            <w:proofErr w:type="spellEnd"/>
+            <w:r>
+              <w:rPr>
+                <w:rFonts w:ascii="Times New Roman" w:eastAsia="Times New Roman" w:hAnsi="Times New Roman" w:cs="Times New Roman"/>
+                <w:color w:val="212529"/>
+                <w:sz w:val="24"/>
+                <w:szCs w:val="24"/>
+              </w:rPr>
+              <w:t xml:space="preserve"> Unit 6</w:t>
             </w:r>
           </w:p>
           <w:p>
@@ -3445,7 +3492,18 @@
                 <w:sz w:val="24"/>
                 <w:szCs w:val="24"/>
               </w:rPr>
-              <w:t>Lab 8 / Team formation</w:t>
+              <w:t>Final Project Pitches</w:t>
+            </w:r>
+            <w:bookmarkStart w:id="0" w:name="_GoBack"/>
+            <w:bookmarkEnd w:id="0"/>
+            <w:r>
+              <w:rPr>
+                <w:rFonts w:ascii="Times New Roman" w:eastAsia="Times New Roman" w:hAnsi="Times New Roman" w:cs="Times New Roman"/>
+                <w:color w:val="212529"/>
+                <w:sz w:val="24"/>
+                <w:szCs w:val="24"/>
+              </w:rPr>
+              <w:t xml:space="preserve"> / Team formation</w:t>
             </w:r>
           </w:p>
         </w:tc>
@@ -4708,7 +4766,6 @@
                 <w:szCs w:val="24"/>
               </w:rPr>
             </w:pPr>
-            <w:bookmarkStart w:id="0" w:name="_GoBack"/>
             <w:r>
               <w:rPr>
                 <w:rFonts w:ascii="Times New Roman" w:eastAsia="Times New Roman" w:hAnsi="Times New Roman" w:cs="Times New Roman"/>
@@ -4730,7 +4787,6 @@
             </w:r>
             <w:proofErr w:type="spellEnd"/>
           </w:p>
-          <w:bookmarkEnd w:id="0"/>
           <w:p>
             <w:pPr>
               <w:rPr>

</xml_diff>